<commit_message>
add node server file WIP
</commit_message>
<xml_diff>
--- a/src/files/Eric-Bowser-Resume.docx
+++ b/src/files/Eric-Bowser-Resume.docx
@@ -57,8 +57,6 @@
               <w:spacing w:line="360" w:lineRule="auto"/>
               <w:contextualSpacing w:val="0"/>
               <w:rPr>
-                <w:b/>
-                <w:bCs/>
                 <w:color w:val="0070C0"/>
                 <w:sz w:val="28"/>
                 <w:szCs w:val="28"/>
@@ -66,8 +64,6 @@
             </w:pPr>
             <w:r>
               <w:rPr>
-                <w:b/>
-                <w:bCs/>
                 <w:color w:val="0070C0"/>
                 <w:sz w:val="28"/>
                 <w:szCs w:val="28"/>
@@ -76,8 +72,6 @@
             </w:r>
             <w:r>
               <w:rPr>
-                <w:b/>
-                <w:bCs/>
                 <w:color w:val="0070C0"/>
                 <w:sz w:val="28"/>
                 <w:szCs w:val="28"/>
@@ -87,8 +81,6 @@
             <w:sdt>
               <w:sdtPr>
                 <w:rPr>
-                  <w:b/>
-                  <w:bCs/>
                   <w:color w:val="0070C0"/>
                   <w:sz w:val="28"/>
                   <w:szCs w:val="28"/>
@@ -103,12 +95,9 @@
                 <w:showingPlcHdr/>
                 <w15:appearance w15:val="hidden"/>
               </w:sdtPr>
-              <w:sdtEndPr/>
               <w:sdtContent>
                 <w:r>
                   <w:rPr>
-                    <w:b/>
-                    <w:bCs/>
                     <w:color w:val="0070C0"/>
                     <w:sz w:val="28"/>
                     <w:szCs w:val="28"/>
@@ -119,8 +108,6 @@
             </w:sdt>
             <w:r>
               <w:rPr>
-                <w:b/>
-                <w:bCs/>
                 <w:color w:val="0070C0"/>
                 <w:sz w:val="28"/>
                 <w:szCs w:val="28"/>
@@ -134,6 +121,8 @@
               <w:spacing w:line="360" w:lineRule="auto"/>
               <w:contextualSpacing w:val="0"/>
               <w:rPr>
+                <w:b w:val="0"/>
+                <w:bCs/>
                 <w:color w:val="385623" w:themeColor="accent6" w:themeShade="80"/>
                 <w:sz w:val="24"/>
                 <w:szCs w:val="24"/>
@@ -143,30 +132,18 @@
               <w:r>
                 <w:rPr>
                   <w:rStyle w:val="Hyperlink"/>
+                  <w:b w:val="0"/>
+                  <w:bCs/>
                   <w:sz w:val="24"/>
                   <w:szCs w:val="24"/>
                 </w:rPr>
-                <w:t>eric@erb-</w:t>
-              </w:r>
-              <w:r>
-                <w:rPr>
-                  <w:rStyle w:val="Hyperlink"/>
-                  <w:sz w:val="24"/>
-                  <w:szCs w:val="24"/>
-                </w:rPr>
-                <w:t>t</w:t>
-              </w:r>
-              <w:r>
-                <w:rPr>
-                  <w:rStyle w:val="Hyperlink"/>
-                  <w:sz w:val="24"/>
-                  <w:szCs w:val="24"/>
-                </w:rPr>
-                <w:t>ech.com</w:t>
+                <w:t>eric@erb-tech.com</w:t>
               </w:r>
             </w:hyperlink>
             <w:r>
               <w:rPr>
+                <w:b w:val="0"/>
+                <w:bCs/>
                 <w:color w:val="385623" w:themeColor="accent6" w:themeShade="80"/>
                 <w:sz w:val="24"/>
                 <w:szCs w:val="24"/>
@@ -176,6 +153,8 @@
             <w:sdt>
               <w:sdtPr>
                 <w:rPr>
+                  <w:b w:val="0"/>
+                  <w:bCs/>
                   <w:color w:val="385623" w:themeColor="accent6" w:themeShade="80"/>
                   <w:sz w:val="24"/>
                   <w:szCs w:val="24"/>
@@ -190,10 +169,11 @@
                 <w:showingPlcHdr/>
                 <w15:appearance w15:val="hidden"/>
               </w:sdtPr>
-              <w:sdtEndPr/>
               <w:sdtContent>
                 <w:r>
                   <w:rPr>
+                    <w:b w:val="0"/>
+                    <w:bCs/>
                     <w:color w:val="385623" w:themeColor="accent6" w:themeShade="80"/>
                     <w:sz w:val="24"/>
                     <w:szCs w:val="24"/>
@@ -204,6 +184,8 @@
             </w:sdt>
             <w:r>
               <w:rPr>
+                <w:b w:val="0"/>
+                <w:bCs/>
                 <w:color w:val="385623" w:themeColor="accent6" w:themeShade="80"/>
                 <w:sz w:val="24"/>
                 <w:szCs w:val="24"/>
@@ -214,6 +196,8 @@
               <w:r>
                 <w:rPr>
                   <w:rStyle w:val="Hyperlink"/>
+                  <w:b w:val="0"/>
+                  <w:bCs/>
                   <w:color w:val="385623" w:themeColor="accent6" w:themeShade="80"/>
                   <w:sz w:val="24"/>
                   <w:szCs w:val="24"/>
@@ -223,6 +207,8 @@
             </w:hyperlink>
             <w:r>
               <w:rPr>
+                <w:b w:val="0"/>
+                <w:bCs/>
                 <w:color w:val="385623" w:themeColor="accent6" w:themeShade="80"/>
                 <w:sz w:val="24"/>
                 <w:szCs w:val="24"/>
@@ -695,7 +681,6 @@
               <w:showingPlcHdr/>
               <w15:appearance w15:val="hidden"/>
             </w:sdtPr>
-            <w:sdtEndPr/>
             <w:sdtContent>
               <w:p>
                 <w:pPr>
@@ -1103,7 +1088,6 @@
           <w:showingPlcHdr/>
           <w15:appearance w15:val="hidden"/>
         </w:sdtPr>
-        <w:sdtEndPr/>
         <w:sdtContent>
           <w:r>
             <w:rPr>
@@ -1177,7 +1161,9 @@
             </w:pPr>
             <w:r>
               <w:rPr>
-                <w:color w:val="00B0F0"/>
+                <w:b w:val="0"/>
+                <w:bCs/>
+                <w:color w:val="0070C0"/>
                 <w:sz w:val="28"/>
                 <w:szCs w:val="28"/>
               </w:rPr>
@@ -1341,7 +1327,7 @@
               <w:outlineLvl w:val="1"/>
               <w:rPr>
                 <w:b w:val="0"/>
-                <w:color w:val="00B0F0"/>
+                <w:color w:val="0070C0"/>
                 <w:sz w:val="28"/>
                 <w:szCs w:val="28"/>
               </w:rPr>
@@ -1349,8 +1335,8 @@
             <w:r>
               <w:rPr>
                 <w:rFonts w:cstheme="minorHAnsi"/>
-                <w:bCs/>
-                <w:color w:val="00B0F0"/>
+                <w:b w:val="0"/>
+                <w:color w:val="0070C0"/>
                 <w:sz w:val="28"/>
                 <w:szCs w:val="28"/>
               </w:rPr>
@@ -1571,17 +1557,17 @@
               <w:outlineLvl w:val="1"/>
               <w:rPr>
                 <w:bCs/>
-                <w:color w:val="00B0F0"/>
-                <w:sz w:val="28"/>
-                <w:szCs w:val="28"/>
+                <w:color w:val="C00000"/>
+                <w:sz w:val="44"/>
+                <w:szCs w:val="44"/>
               </w:rPr>
             </w:pPr>
             <w:r>
               <w:rPr>
                 <w:bCs/>
-                <w:color w:val="00B0F0"/>
-                <w:sz w:val="28"/>
-                <w:szCs w:val="28"/>
+                <w:color w:val="C00000"/>
+                <w:sz w:val="44"/>
+                <w:szCs w:val="44"/>
               </w:rPr>
               <w:lastRenderedPageBreak/>
               <w:t>Work</w:t>
@@ -1589,18 +1575,18 @@
             <w:r>
               <w:rPr>
                 <w:bCs/>
-                <w:color w:val="00B0F0"/>
-                <w:sz w:val="28"/>
-                <w:szCs w:val="28"/>
+                <w:color w:val="C00000"/>
+                <w:sz w:val="44"/>
+                <w:szCs w:val="44"/>
               </w:rPr>
               <w:t xml:space="preserve"> Responsibilities and </w:t>
             </w:r>
             <w:r>
               <w:rPr>
                 <w:bCs/>
-                <w:color w:val="00B0F0"/>
-                <w:sz w:val="28"/>
-                <w:szCs w:val="28"/>
+                <w:color w:val="C00000"/>
+                <w:sz w:val="44"/>
+                <w:szCs w:val="44"/>
               </w:rPr>
               <w:t>Milestones</w:t>
             </w:r>
@@ -1823,27 +1809,6 @@
               </w:rPr>
               <w:t xml:space="preserve"> pub/sub to HTTP/S RESTful messaging utilizing a microservice architecture</w:t>
             </w:r>
-            <w:r>
-              <w:rPr>
-                <w:sz w:val="24"/>
-                <w:szCs w:val="24"/>
-              </w:rPr>
-              <w:t xml:space="preserve"> using SOLID </w:t>
-            </w:r>
-            <w:r>
-              <w:rPr>
-                <w:sz w:val="24"/>
-                <w:szCs w:val="24"/>
-              </w:rPr>
-              <w:t>principles</w:t>
-            </w:r>
-            <w:r>
-              <w:rPr>
-                <w:sz w:val="24"/>
-                <w:szCs w:val="24"/>
-              </w:rPr>
-              <w:t xml:space="preserve"> </w:t>
-            </w:r>
           </w:p>
           <w:p>
             <w:pPr>
@@ -1870,7 +1835,7 @@
                 <w:sz w:val="24"/>
                 <w:szCs w:val="24"/>
               </w:rPr>
-              <w:t>ing</w:t>
+              <w:t>e</w:t>
             </w:r>
             <w:r>
               <w:rPr>
@@ -1905,84 +1870,21 @@
                 <w:sz w:val="24"/>
                 <w:szCs w:val="24"/>
               </w:rPr>
-              <w:t xml:space="preserve"> Core</w:t>
-            </w:r>
-            <w:r>
-              <w:rPr>
-                <w:sz w:val="24"/>
-                <w:szCs w:val="24"/>
-              </w:rPr>
-              <w:t xml:space="preserve"> and managing</w:t>
-            </w:r>
-            <w:r>
-              <w:rPr>
-                <w:sz w:val="24"/>
-                <w:szCs w:val="24"/>
-              </w:rPr>
-              <w:t xml:space="preserve"> solution</w:t>
-            </w:r>
-            <w:r>
-              <w:rPr>
-                <w:sz w:val="24"/>
-                <w:szCs w:val="24"/>
-              </w:rPr>
-              <w:t xml:space="preserve"> dependencies</w:t>
-            </w:r>
-            <w:r>
-              <w:rPr>
-                <w:sz w:val="24"/>
-                <w:szCs w:val="24"/>
-              </w:rPr>
-              <w:t xml:space="preserve"> using NPM as a </w:t>
-            </w:r>
-            <w:r>
-              <w:rPr>
-                <w:sz w:val="24"/>
-                <w:szCs w:val="24"/>
-              </w:rPr>
-              <w:t xml:space="preserve">JavaScript package manager and </w:t>
-            </w:r>
-            <w:r>
-              <w:rPr>
-                <w:sz w:val="24"/>
-                <w:szCs w:val="24"/>
-              </w:rPr>
-              <w:t>NuGet</w:t>
-            </w:r>
-            <w:r>
-              <w:rPr>
-                <w:sz w:val="24"/>
-                <w:szCs w:val="24"/>
-              </w:rPr>
-              <w:t xml:space="preserve"> as a dotnet package manager </w:t>
-            </w:r>
-            <w:r>
-              <w:rPr>
-                <w:sz w:val="24"/>
-                <w:szCs w:val="24"/>
-              </w:rPr>
-              <w:t xml:space="preserve">to </w:t>
-            </w:r>
-            <w:r>
-              <w:rPr>
-                <w:sz w:val="24"/>
-                <w:szCs w:val="24"/>
-              </w:rPr>
-              <w:t xml:space="preserve">distribute </w:t>
-            </w:r>
-            <w:r>
-              <w:rPr>
-                <w:sz w:val="24"/>
-                <w:szCs w:val="24"/>
-              </w:rPr>
-              <w:t xml:space="preserve">common reusable </w:t>
-            </w:r>
-            <w:r>
-              <w:rPr>
-                <w:sz w:val="24"/>
-                <w:szCs w:val="24"/>
-              </w:rPr>
-              <w:t>packages</w:t>
+              <w:t xml:space="preserve"> </w:t>
+            </w:r>
+            <w:r>
+              <w:rPr>
+                <w:sz w:val="24"/>
+                <w:szCs w:val="24"/>
+              </w:rPr>
+              <w:t>c</w:t>
+            </w:r>
+            <w:r>
+              <w:rPr>
+                <w:sz w:val="24"/>
+                <w:szCs w:val="24"/>
+              </w:rPr>
+              <w:t>ore</w:t>
             </w:r>
           </w:p>
           <w:p>
@@ -2003,105 +1905,105 @@
                 <w:sz w:val="24"/>
                 <w:szCs w:val="24"/>
               </w:rPr>
-              <w:t>RESTful</w:t>
-            </w:r>
-            <w:r>
-              <w:rPr>
-                <w:sz w:val="24"/>
-                <w:szCs w:val="24"/>
-              </w:rPr>
-              <w:t xml:space="preserve"> APIs between products using </w:t>
-            </w:r>
-            <w:r>
-              <w:rPr>
-                <w:sz w:val="24"/>
-                <w:szCs w:val="24"/>
-              </w:rPr>
-              <w:t>Microsoft Identity</w:t>
-            </w:r>
-            <w:r>
-              <w:rPr>
-                <w:sz w:val="24"/>
-                <w:szCs w:val="24"/>
-              </w:rPr>
-              <w:t xml:space="preserve"> </w:t>
-            </w:r>
-            <w:r>
-              <w:rPr>
-                <w:sz w:val="24"/>
-                <w:szCs w:val="24"/>
-              </w:rPr>
-              <w:t>authentication</w:t>
-            </w:r>
-            <w:r>
-              <w:rPr>
-                <w:sz w:val="24"/>
-                <w:szCs w:val="24"/>
-              </w:rPr>
-              <w:t>/</w:t>
-            </w:r>
-            <w:r>
-              <w:rPr>
-                <w:sz w:val="24"/>
-                <w:szCs w:val="24"/>
-              </w:rPr>
-              <w:t>authorization</w:t>
-            </w:r>
-            <w:r>
-              <w:rPr>
-                <w:sz w:val="24"/>
-                <w:szCs w:val="24"/>
-              </w:rPr>
-              <w:t>,</w:t>
-            </w:r>
-            <w:r>
-              <w:rPr>
-                <w:sz w:val="24"/>
-                <w:szCs w:val="24"/>
-              </w:rPr>
-              <w:t xml:space="preserve"> JWT </w:t>
-            </w:r>
-            <w:r>
-              <w:rPr>
-                <w:sz w:val="24"/>
-                <w:szCs w:val="24"/>
-              </w:rPr>
-              <w:t>tokens, API keys</w:t>
-            </w:r>
-            <w:r>
-              <w:rPr>
-                <w:sz w:val="24"/>
-                <w:szCs w:val="24"/>
-              </w:rPr>
-              <w:t>,</w:t>
-            </w:r>
-            <w:r>
-              <w:rPr>
-                <w:sz w:val="24"/>
-                <w:szCs w:val="24"/>
-              </w:rPr>
-              <w:t xml:space="preserve"> Bearer tokens</w:t>
-            </w:r>
-            <w:r>
-              <w:rPr>
-                <w:sz w:val="24"/>
-                <w:szCs w:val="24"/>
-              </w:rPr>
-              <w:t>,</w:t>
-            </w:r>
-            <w:r>
-              <w:rPr>
-                <w:sz w:val="24"/>
-                <w:szCs w:val="24"/>
-              </w:rPr>
-              <w:t xml:space="preserve"> and </w:t>
-            </w:r>
-            <w:r>
-              <w:rPr>
-                <w:sz w:val="24"/>
-                <w:szCs w:val="24"/>
-              </w:rPr>
-              <w:t>Auth0</w:t>
+              <w:t>M</w:t>
+            </w:r>
+            <w:r>
+              <w:rPr>
+                <w:sz w:val="24"/>
+                <w:szCs w:val="24"/>
+              </w:rPr>
+              <w:t>anaging</w:t>
+            </w:r>
+            <w:r>
+              <w:rPr>
+                <w:sz w:val="24"/>
+                <w:szCs w:val="24"/>
+              </w:rPr>
+              <w:t xml:space="preserve"> solution</w:t>
+            </w:r>
+            <w:r>
+              <w:rPr>
+                <w:sz w:val="24"/>
+                <w:szCs w:val="24"/>
+              </w:rPr>
+              <w:t xml:space="preserve"> dependencies</w:t>
+            </w:r>
+            <w:r>
+              <w:rPr>
+                <w:sz w:val="24"/>
+                <w:szCs w:val="24"/>
+              </w:rPr>
+              <w:t xml:space="preserve"> using NPM as a </w:t>
+            </w:r>
+            <w:r>
+              <w:rPr>
+                <w:sz w:val="24"/>
+                <w:szCs w:val="24"/>
+              </w:rPr>
+              <w:t xml:space="preserve">JavaScript package manager and </w:t>
+            </w:r>
+            <w:r>
+              <w:rPr>
+                <w:sz w:val="24"/>
+                <w:szCs w:val="24"/>
+              </w:rPr>
+              <w:t>N</w:t>
+            </w:r>
+            <w:r>
+              <w:rPr>
+                <w:sz w:val="24"/>
+                <w:szCs w:val="24"/>
+              </w:rPr>
+              <w:t>u</w:t>
+            </w:r>
+            <w:r>
+              <w:rPr>
+                <w:sz w:val="24"/>
+                <w:szCs w:val="24"/>
+              </w:rPr>
+              <w:t>G</w:t>
+            </w:r>
+            <w:r>
+              <w:rPr>
+                <w:sz w:val="24"/>
+                <w:szCs w:val="24"/>
+              </w:rPr>
+              <w:t>et</w:t>
+            </w:r>
+            <w:r>
+              <w:rPr>
+                <w:sz w:val="24"/>
+                <w:szCs w:val="24"/>
+              </w:rPr>
+              <w:t xml:space="preserve"> dotnet package manager </w:t>
+            </w:r>
+            <w:r>
+              <w:rPr>
+                <w:sz w:val="24"/>
+                <w:szCs w:val="24"/>
+              </w:rPr>
+              <w:t xml:space="preserve">to </w:t>
+            </w:r>
+            <w:r>
+              <w:rPr>
+                <w:sz w:val="24"/>
+                <w:szCs w:val="24"/>
+              </w:rPr>
+              <w:t xml:space="preserve">distribute </w:t>
+            </w:r>
+            <w:r>
+              <w:rPr>
+                <w:sz w:val="24"/>
+                <w:szCs w:val="24"/>
+              </w:rPr>
+              <w:t xml:space="preserve">common reusable </w:t>
+            </w:r>
+            <w:r>
+              <w:rPr>
+                <w:sz w:val="24"/>
+                <w:szCs w:val="24"/>
+              </w:rPr>
+              <w:t>packages</w:t>
             </w:r>
           </w:p>
           <w:p>
@@ -2122,21 +2024,21 @@
                 <w:sz w:val="24"/>
                 <w:szCs w:val="24"/>
               </w:rPr>
-              <w:t>Actively</w:t>
-            </w:r>
-            <w:r>
-              <w:rPr>
-                <w:sz w:val="24"/>
-                <w:szCs w:val="24"/>
-              </w:rPr>
-              <w:t xml:space="preserve"> troubleshoot and fix bugs </w:t>
-            </w:r>
-            <w:r>
-              <w:rPr>
-                <w:sz w:val="24"/>
-                <w:szCs w:val="24"/>
-              </w:rPr>
-              <w:t>logging to</w:t>
+              <w:t>RESTful</w:t>
+            </w:r>
+            <w:r>
+              <w:rPr>
+                <w:sz w:val="24"/>
+                <w:szCs w:val="24"/>
+              </w:rPr>
+              <w:t xml:space="preserve"> APIs between products using </w:t>
+            </w:r>
+            <w:r>
+              <w:rPr>
+                <w:sz w:val="24"/>
+                <w:szCs w:val="24"/>
+              </w:rPr>
+              <w:t>Microsoft Identity</w:t>
             </w:r>
             <w:r>
               <w:rPr>
@@ -2150,7 +2052,56 @@
                 <w:sz w:val="24"/>
                 <w:szCs w:val="24"/>
               </w:rPr>
-              <w:t>SumoLogic</w:t>
+              <w:t>authentication</w:t>
+            </w:r>
+            <w:r>
+              <w:rPr>
+                <w:sz w:val="24"/>
+                <w:szCs w:val="24"/>
+              </w:rPr>
+              <w:t>/</w:t>
+            </w:r>
+            <w:r>
+              <w:rPr>
+                <w:sz w:val="24"/>
+                <w:szCs w:val="24"/>
+              </w:rPr>
+              <w:t>authorization</w:t>
+            </w:r>
+            <w:r>
+              <w:rPr>
+                <w:sz w:val="24"/>
+                <w:szCs w:val="24"/>
+              </w:rPr>
+              <w:t>,</w:t>
+            </w:r>
+            <w:r>
+              <w:rPr>
+                <w:sz w:val="24"/>
+                <w:szCs w:val="24"/>
+              </w:rPr>
+              <w:t xml:space="preserve"> API keys</w:t>
+            </w:r>
+            <w:r>
+              <w:rPr>
+                <w:sz w:val="24"/>
+                <w:szCs w:val="24"/>
+              </w:rPr>
+              <w:t>,</w:t>
+            </w:r>
+            <w:r>
+              <w:rPr>
+                <w:sz w:val="24"/>
+                <w:szCs w:val="24"/>
+              </w:rPr>
+              <w:t xml:space="preserve"> Bearer token</w:t>
+            </w:r>
+            <w:r>
+              <w:rPr>
+                <w:sz w:val="24"/>
+                <w:szCs w:val="24"/>
+              </w:rPr>
+              <w:t>s</w:t>
             </w:r>
             <w:r>
               <w:rPr>
@@ -2164,70 +2115,21 @@
                 <w:sz w:val="24"/>
                 <w:szCs w:val="24"/>
               </w:rPr>
-              <w:t>to local folder structure and buffered</w:t>
-            </w:r>
-            <w:r>
-              <w:rPr>
-                <w:sz w:val="24"/>
-                <w:szCs w:val="24"/>
-              </w:rPr>
-              <w:t xml:space="preserve"> </w:t>
-            </w:r>
-            <w:r>
-              <w:rPr>
-                <w:sz w:val="24"/>
-                <w:szCs w:val="24"/>
-              </w:rPr>
-              <w:t xml:space="preserve">logs to </w:t>
-            </w:r>
-            <w:r>
-              <w:rPr>
-                <w:sz w:val="24"/>
-                <w:szCs w:val="24"/>
-              </w:rPr>
-              <w:t xml:space="preserve">endpoint </w:t>
-            </w:r>
-            <w:r>
-              <w:rPr>
-                <w:sz w:val="24"/>
-                <w:szCs w:val="24"/>
-              </w:rPr>
-              <w:t>URLs</w:t>
-            </w:r>
-            <w:r>
-              <w:rPr>
-                <w:sz w:val="24"/>
-                <w:szCs w:val="24"/>
-              </w:rPr>
-              <w:t xml:space="preserve"> or</w:t>
-            </w:r>
-            <w:r>
-              <w:rPr>
-                <w:sz w:val="24"/>
-                <w:szCs w:val="24"/>
-              </w:rPr>
-              <w:t xml:space="preserve"> </w:t>
-            </w:r>
-            <w:r>
-              <w:rPr>
-                <w:sz w:val="24"/>
-                <w:szCs w:val="24"/>
-              </w:rPr>
-              <w:t>‘</w:t>
-            </w:r>
-            <w:r>
-              <w:rPr>
-                <w:sz w:val="24"/>
-                <w:szCs w:val="24"/>
-              </w:rPr>
-              <w:t>collectors</w:t>
-            </w:r>
-            <w:r>
-              <w:rPr>
-                <w:sz w:val="24"/>
-                <w:szCs w:val="24"/>
-              </w:rPr>
-              <w:t>’ using Nlog and Serilog libraries, respectively</w:t>
+              <w:t xml:space="preserve">and scopes </w:t>
+            </w:r>
+            <w:r>
+              <w:rPr>
+                <w:sz w:val="24"/>
+                <w:szCs w:val="24"/>
+              </w:rPr>
+              <w:t xml:space="preserve">and </w:t>
+            </w:r>
+            <w:r>
+              <w:rPr>
+                <w:sz w:val="24"/>
+                <w:szCs w:val="24"/>
+              </w:rPr>
+              <w:t>Auth0</w:t>
             </w:r>
           </w:p>
           <w:p>
@@ -2248,49 +2150,147 @@
                 <w:sz w:val="24"/>
                 <w:szCs w:val="24"/>
               </w:rPr>
-              <w:t xml:space="preserve">Submit pull requests on feature branches to be reviewed by the </w:t>
-            </w:r>
-            <w:r>
-              <w:rPr>
-                <w:sz w:val="24"/>
-                <w:szCs w:val="24"/>
-              </w:rPr>
-              <w:t xml:space="preserve">development team before </w:t>
-            </w:r>
-            <w:r>
-              <w:rPr>
-                <w:sz w:val="24"/>
-                <w:szCs w:val="24"/>
-              </w:rPr>
-              <w:t>merging</w:t>
-            </w:r>
-            <w:r>
-              <w:rPr>
-                <w:sz w:val="24"/>
-                <w:szCs w:val="24"/>
-              </w:rPr>
-              <w:t xml:space="preserve"> into</w:t>
-            </w:r>
-            <w:r>
-              <w:rPr>
-                <w:sz w:val="24"/>
-                <w:szCs w:val="24"/>
-              </w:rPr>
-              <w:t xml:space="preserve"> the</w:t>
-            </w:r>
-            <w:r>
-              <w:rPr>
-                <w:sz w:val="24"/>
-                <w:szCs w:val="24"/>
-              </w:rPr>
-              <w:t xml:space="preserve"> main or master</w:t>
-            </w:r>
-            <w:r>
-              <w:rPr>
-                <w:sz w:val="24"/>
-                <w:szCs w:val="24"/>
-              </w:rPr>
-              <w:t xml:space="preserve"> branch</w:t>
+              <w:t>Actively</w:t>
+            </w:r>
+            <w:r>
+              <w:rPr>
+                <w:sz w:val="24"/>
+                <w:szCs w:val="24"/>
+              </w:rPr>
+              <w:t xml:space="preserve"> troubleshoot and fix bugs </w:t>
+            </w:r>
+            <w:r>
+              <w:rPr>
+                <w:sz w:val="24"/>
+                <w:szCs w:val="24"/>
+              </w:rPr>
+              <w:t>logging to</w:t>
+            </w:r>
+            <w:r>
+              <w:rPr>
+                <w:sz w:val="24"/>
+                <w:szCs w:val="24"/>
+              </w:rPr>
+              <w:t xml:space="preserve"> </w:t>
+            </w:r>
+            <w:r>
+              <w:rPr>
+                <w:sz w:val="24"/>
+                <w:szCs w:val="24"/>
+              </w:rPr>
+              <w:t>SumoLogic</w:t>
+            </w:r>
+            <w:r>
+              <w:rPr>
+                <w:sz w:val="24"/>
+                <w:szCs w:val="24"/>
+              </w:rPr>
+              <w:t xml:space="preserve"> </w:t>
+            </w:r>
+            <w:r>
+              <w:rPr>
+                <w:sz w:val="24"/>
+                <w:szCs w:val="24"/>
+              </w:rPr>
+              <w:t>to local folder structure and buffered</w:t>
+            </w:r>
+            <w:r>
+              <w:rPr>
+                <w:sz w:val="24"/>
+                <w:szCs w:val="24"/>
+              </w:rPr>
+              <w:t xml:space="preserve"> </w:t>
+            </w:r>
+            <w:r>
+              <w:rPr>
+                <w:sz w:val="24"/>
+                <w:szCs w:val="24"/>
+              </w:rPr>
+              <w:t xml:space="preserve">logs to </w:t>
+            </w:r>
+            <w:r>
+              <w:rPr>
+                <w:sz w:val="24"/>
+                <w:szCs w:val="24"/>
+              </w:rPr>
+              <w:t>endpoint</w:t>
+            </w:r>
+            <w:r>
+              <w:rPr>
+                <w:sz w:val="24"/>
+                <w:szCs w:val="24"/>
+              </w:rPr>
+              <w:t xml:space="preserve"> </w:t>
+            </w:r>
+            <w:r>
+              <w:rPr>
+                <w:sz w:val="24"/>
+                <w:szCs w:val="24"/>
+              </w:rPr>
+              <w:t>collectors</w:t>
+            </w:r>
+            <w:r>
+              <w:rPr>
+                <w:sz w:val="24"/>
+                <w:szCs w:val="24"/>
+              </w:rPr>
+              <w:t xml:space="preserve"> </w:t>
+            </w:r>
+            <w:r>
+              <w:rPr>
+                <w:sz w:val="24"/>
+                <w:szCs w:val="24"/>
+              </w:rPr>
+              <w:t xml:space="preserve">using Nlog </w:t>
+            </w:r>
+            <w:r>
+              <w:rPr>
+                <w:sz w:val="24"/>
+                <w:szCs w:val="24"/>
+              </w:rPr>
+              <w:t>/</w:t>
+            </w:r>
+            <w:r>
+              <w:rPr>
+                <w:sz w:val="24"/>
+                <w:szCs w:val="24"/>
+              </w:rPr>
+              <w:t xml:space="preserve"> </w:t>
+            </w:r>
+            <w:r>
+              <w:rPr>
+                <w:sz w:val="24"/>
+                <w:szCs w:val="24"/>
+              </w:rPr>
+              <w:t>S</w:t>
+            </w:r>
+            <w:r>
+              <w:rPr>
+                <w:sz w:val="24"/>
+                <w:szCs w:val="24"/>
+              </w:rPr>
+              <w:t>er</w:t>
+            </w:r>
+            <w:r>
+              <w:rPr>
+                <w:sz w:val="24"/>
+                <w:szCs w:val="24"/>
+              </w:rPr>
+              <w:t>il</w:t>
+            </w:r>
+            <w:r>
+              <w:rPr>
+                <w:sz w:val="24"/>
+                <w:szCs w:val="24"/>
+              </w:rPr>
+              <w:t xml:space="preserve">og </w:t>
+            </w:r>
+            <w:r>
+              <w:rPr>
+                <w:sz w:val="24"/>
+                <w:szCs w:val="24"/>
+              </w:rPr>
+              <w:t>packages</w:t>
             </w:r>
           </w:p>
           <w:p>
@@ -2311,49 +2311,7 @@
                 <w:sz w:val="24"/>
                 <w:szCs w:val="24"/>
               </w:rPr>
-              <w:t xml:space="preserve">Responsible for code </w:t>
-            </w:r>
-            <w:r>
-              <w:rPr>
-                <w:sz w:val="24"/>
-                <w:szCs w:val="24"/>
-              </w:rPr>
-              <w:t>repositor</w:t>
-            </w:r>
-            <w:r>
-              <w:rPr>
-                <w:sz w:val="24"/>
-                <w:szCs w:val="24"/>
-              </w:rPr>
-              <w:t>y</w:t>
-            </w:r>
-            <w:r>
-              <w:rPr>
-                <w:sz w:val="24"/>
-                <w:szCs w:val="24"/>
-              </w:rPr>
-              <w:t xml:space="preserve"> completeness</w:t>
-            </w:r>
-            <w:r>
-              <w:rPr>
-                <w:sz w:val="24"/>
-                <w:szCs w:val="24"/>
-              </w:rPr>
-              <w:t xml:space="preserve"> and </w:t>
-            </w:r>
-            <w:r>
-              <w:rPr>
-                <w:sz w:val="24"/>
-                <w:szCs w:val="24"/>
-              </w:rPr>
-              <w:t xml:space="preserve">code quality using </w:t>
-            </w:r>
-            <w:r>
-              <w:rPr>
-                <w:sz w:val="24"/>
-                <w:szCs w:val="24"/>
-              </w:rPr>
-              <w:t>CLI commands</w:t>
+              <w:t>Submit pull requests on feature branches</w:t>
             </w:r>
             <w:r>
               <w:rPr>
@@ -2367,42 +2325,28 @@
                 <w:sz w:val="24"/>
                 <w:szCs w:val="24"/>
               </w:rPr>
-              <w:t>to manage branches, code pushes</w:t>
-            </w:r>
-            <w:r>
-              <w:rPr>
-                <w:sz w:val="24"/>
-                <w:szCs w:val="24"/>
-              </w:rPr>
-              <w:t>,</w:t>
-            </w:r>
-            <w:r>
-              <w:rPr>
-                <w:sz w:val="24"/>
-                <w:szCs w:val="24"/>
-              </w:rPr>
-              <w:t xml:space="preserve"> and</w:t>
-            </w:r>
-            <w:r>
-              <w:rPr>
-                <w:sz w:val="24"/>
-                <w:szCs w:val="24"/>
-              </w:rPr>
-              <w:t xml:space="preserve"> merg</w:t>
-            </w:r>
-            <w:r>
-              <w:rPr>
-                <w:sz w:val="24"/>
-                <w:szCs w:val="24"/>
-              </w:rPr>
-              <w:t>es</w:t>
-            </w:r>
-            <w:r>
-              <w:rPr>
-                <w:sz w:val="24"/>
-                <w:szCs w:val="24"/>
-              </w:rPr>
-              <w:t xml:space="preserve"> </w:t>
+              <w:t xml:space="preserve">to be reviewed by the </w:t>
+            </w:r>
+            <w:r>
+              <w:rPr>
+                <w:sz w:val="24"/>
+                <w:szCs w:val="24"/>
+              </w:rPr>
+              <w:t xml:space="preserve">development team before </w:t>
+            </w:r>
+            <w:r>
+              <w:rPr>
+                <w:sz w:val="24"/>
+                <w:szCs w:val="24"/>
+              </w:rPr>
+              <w:t>mergin</w:t>
+            </w:r>
+            <w:r>
+              <w:rPr>
+                <w:sz w:val="24"/>
+                <w:szCs w:val="24"/>
+              </w:rPr>
+              <w:t>g</w:t>
             </w:r>
           </w:p>
           <w:p>
@@ -2423,42 +2367,49 @@
                 <w:sz w:val="24"/>
                 <w:szCs w:val="24"/>
               </w:rPr>
-              <w:t xml:space="preserve">Regular </w:t>
-            </w:r>
-            <w:r>
-              <w:rPr>
-                <w:sz w:val="24"/>
-                <w:szCs w:val="24"/>
-              </w:rPr>
-              <w:t xml:space="preserve">unit tests with </w:t>
-            </w:r>
-            <w:r>
-              <w:rPr>
-                <w:sz w:val="24"/>
-                <w:szCs w:val="24"/>
-              </w:rPr>
-              <w:t xml:space="preserve">every </w:t>
-            </w:r>
-            <w:r>
-              <w:rPr>
-                <w:sz w:val="24"/>
-                <w:szCs w:val="24"/>
-              </w:rPr>
-              <w:t>feature or bug</w:t>
-            </w:r>
-            <w:r>
-              <w:rPr>
-                <w:sz w:val="24"/>
-                <w:szCs w:val="24"/>
-              </w:rPr>
-              <w:t xml:space="preserve"> that would be </w:t>
-            </w:r>
-            <w:r>
-              <w:rPr>
-                <w:sz w:val="24"/>
-                <w:szCs w:val="24"/>
-              </w:rPr>
-              <w:t>run as overall testing coverage</w:t>
+              <w:t xml:space="preserve">Responsible for code </w:t>
+            </w:r>
+            <w:r>
+              <w:rPr>
+                <w:sz w:val="24"/>
+                <w:szCs w:val="24"/>
+              </w:rPr>
+              <w:t>repositor</w:t>
+            </w:r>
+            <w:r>
+              <w:rPr>
+                <w:sz w:val="24"/>
+                <w:szCs w:val="24"/>
+              </w:rPr>
+              <w:t>y</w:t>
+            </w:r>
+            <w:r>
+              <w:rPr>
+                <w:sz w:val="24"/>
+                <w:szCs w:val="24"/>
+              </w:rPr>
+              <w:t xml:space="preserve"> completeness</w:t>
+            </w:r>
+            <w:r>
+              <w:rPr>
+                <w:sz w:val="24"/>
+                <w:szCs w:val="24"/>
+              </w:rPr>
+              <w:t xml:space="preserve"> and </w:t>
+            </w:r>
+            <w:r>
+              <w:rPr>
+                <w:sz w:val="24"/>
+                <w:szCs w:val="24"/>
+              </w:rPr>
+              <w:t xml:space="preserve">code quality using </w:t>
+            </w:r>
+            <w:r>
+              <w:rPr>
+                <w:sz w:val="24"/>
+                <w:szCs w:val="24"/>
+              </w:rPr>
+              <w:t>CLI commands</w:t>
             </w:r>
             <w:r>
               <w:rPr>
@@ -2472,21 +2423,28 @@
                 <w:sz w:val="24"/>
                 <w:szCs w:val="24"/>
               </w:rPr>
-              <w:t xml:space="preserve">(both </w:t>
-            </w:r>
-            <w:r>
-              <w:rPr>
-                <w:sz w:val="24"/>
-                <w:szCs w:val="24"/>
-              </w:rPr>
-              <w:t>C#</w:t>
-            </w:r>
-            <w:r>
-              <w:rPr>
-                <w:sz w:val="24"/>
-                <w:szCs w:val="24"/>
-              </w:rPr>
-              <w:t xml:space="preserve"> and JavaScript)</w:t>
+              <w:t>to manage branches, code pushes</w:t>
+            </w:r>
+            <w:r>
+              <w:rPr>
+                <w:sz w:val="24"/>
+                <w:szCs w:val="24"/>
+              </w:rPr>
+              <w:t xml:space="preserve"> and</w:t>
+            </w:r>
+            <w:r>
+              <w:rPr>
+                <w:sz w:val="24"/>
+                <w:szCs w:val="24"/>
+              </w:rPr>
+              <w:t xml:space="preserve"> merg</w:t>
+            </w:r>
+            <w:r>
+              <w:rPr>
+                <w:sz w:val="24"/>
+                <w:szCs w:val="24"/>
+              </w:rPr>
+              <w:t>es</w:t>
             </w:r>
             <w:r>
               <w:rPr>
@@ -2514,6 +2472,104 @@
                 <w:sz w:val="24"/>
                 <w:szCs w:val="24"/>
               </w:rPr>
+              <w:t xml:space="preserve">Regular </w:t>
+            </w:r>
+            <w:r>
+              <w:rPr>
+                <w:sz w:val="24"/>
+                <w:szCs w:val="24"/>
+              </w:rPr>
+              <w:t xml:space="preserve">unit tests with </w:t>
+            </w:r>
+            <w:r>
+              <w:rPr>
+                <w:sz w:val="24"/>
+                <w:szCs w:val="24"/>
+              </w:rPr>
+              <w:t xml:space="preserve">every </w:t>
+            </w:r>
+            <w:r>
+              <w:rPr>
+                <w:sz w:val="24"/>
+                <w:szCs w:val="24"/>
+              </w:rPr>
+              <w:t>feature or bug</w:t>
+            </w:r>
+            <w:r>
+              <w:rPr>
+                <w:sz w:val="24"/>
+                <w:szCs w:val="24"/>
+              </w:rPr>
+              <w:t xml:space="preserve"> that would be </w:t>
+            </w:r>
+            <w:r>
+              <w:rPr>
+                <w:sz w:val="24"/>
+                <w:szCs w:val="24"/>
+              </w:rPr>
+              <w:t>run as overall testing coverage</w:t>
+            </w:r>
+            <w:r>
+              <w:rPr>
+                <w:sz w:val="24"/>
+                <w:szCs w:val="24"/>
+              </w:rPr>
+              <w:t xml:space="preserve"> </w:t>
+            </w:r>
+            <w:r>
+              <w:rPr>
+                <w:sz w:val="24"/>
+                <w:szCs w:val="24"/>
+              </w:rPr>
+              <w:t xml:space="preserve">(both </w:t>
+            </w:r>
+            <w:r>
+              <w:rPr>
+                <w:sz w:val="24"/>
+                <w:szCs w:val="24"/>
+              </w:rPr>
+              <w:t>C#</w:t>
+            </w:r>
+            <w:r>
+              <w:rPr>
+                <w:sz w:val="24"/>
+                <w:szCs w:val="24"/>
+              </w:rPr>
+              <w:t xml:space="preserve"> and JavaScript)</w:t>
+            </w:r>
+            <w:r>
+              <w:rPr>
+                <w:sz w:val="24"/>
+                <w:szCs w:val="24"/>
+              </w:rPr>
+              <w:t xml:space="preserve"> </w:t>
+            </w:r>
+            <w:r>
+              <w:rPr>
+                <w:sz w:val="24"/>
+                <w:szCs w:val="24"/>
+              </w:rPr>
+              <w:t>in repo and TeamCity build</w:t>
+            </w:r>
+          </w:p>
+          <w:p>
+            <w:pPr>
+              <w:pStyle w:val="ListParagraph"/>
+              <w:numPr>
+                <w:ilvl w:val="0"/>
+                <w:numId w:val="2"/>
+              </w:numPr>
+              <w:spacing w:line="276" w:lineRule="auto"/>
+              <w:rPr>
+                <w:sz w:val="24"/>
+                <w:szCs w:val="24"/>
+              </w:rPr>
+            </w:pPr>
+            <w:r>
+              <w:rPr>
+                <w:sz w:val="24"/>
+                <w:szCs w:val="24"/>
+              </w:rPr>
               <w:t xml:space="preserve">Follow established </w:t>
             </w:r>
             <w:r>
@@ -2605,7 +2661,14 @@
                 <w:sz w:val="24"/>
                 <w:szCs w:val="24"/>
               </w:rPr>
-              <w:t xml:space="preserve">, </w:t>
+              <w:t xml:space="preserve"> and</w:t>
+            </w:r>
+            <w:r>
+              <w:rPr>
+                <w:sz w:val="24"/>
+                <w:szCs w:val="24"/>
+              </w:rPr>
+              <w:t xml:space="preserve"> </w:t>
             </w:r>
             <w:r>
               <w:rPr>
@@ -2636,14 +2699,18 @@
             <w:pPr>
               <w:spacing w:line="276" w:lineRule="auto"/>
               <w:rPr>
-                <w:color w:val="00B0F0"/>
+                <w:b/>
+                <w:bCs/>
+                <w:color w:val="C00000"/>
                 <w:sz w:val="44"/>
                 <w:szCs w:val="44"/>
               </w:rPr>
             </w:pPr>
             <w:r>
               <w:rPr>
-                <w:color w:val="00B0F0"/>
+                <w:b/>
+                <w:bCs/>
+                <w:color w:val="C00000"/>
                 <w:sz w:val="44"/>
                 <w:szCs w:val="44"/>
               </w:rPr>
@@ -2656,7 +2723,7 @@
               <w:rPr>
                 <w:b/>
                 <w:bCs/>
-                <w:color w:val="00B0F0"/>
+                <w:color w:val="FF0000"/>
                 <w:sz w:val="28"/>
                 <w:szCs w:val="28"/>
               </w:rPr>
@@ -2665,7 +2732,7 @@
               <w:rPr>
                 <w:b/>
                 <w:bCs/>
-                <w:color w:val="00B0F0"/>
+                <w:color w:val="FF0000"/>
                 <w:sz w:val="28"/>
                 <w:szCs w:val="28"/>
               </w:rPr>
@@ -2862,14 +2929,14 @@
                 <w:numId w:val="0"/>
               </w:numPr>
               <w:rPr>
-                <w:color w:val="0070C0"/>
+                <w:color w:val="FF0000"/>
                 <w:sz w:val="28"/>
                 <w:szCs w:val="28"/>
               </w:rPr>
             </w:pPr>
             <w:r>
               <w:rPr>
-                <w:color w:val="0070C0"/>
+                <w:color w:val="FF0000"/>
                 <w:sz w:val="28"/>
                 <w:szCs w:val="28"/>
               </w:rPr>
@@ -3028,7 +3095,6 @@
                 <w:sz w:val="28"/>
                 <w:szCs w:val="28"/>
               </w:rPr>
-              <w:lastRenderedPageBreak/>
               <w:t>HTTP and CSS</w:t>
             </w:r>
           </w:p>
@@ -3052,6 +3118,7 @@
                 <w:sz w:val="24"/>
                 <w:szCs w:val="24"/>
               </w:rPr>
+              <w:lastRenderedPageBreak/>
               <w:t>HTML, Styled-Components, and CSS</w:t>
             </w:r>
           </w:p>
@@ -4323,7 +4390,6 @@
               <w:rPr>
                 <w:szCs w:val="22"/>
               </w:rPr>
-              <w:lastRenderedPageBreak/>
               <w:t>2015</w:t>
             </w:r>
             <w:r>
@@ -4357,6 +4423,7 @@
                 <w:sz w:val="28"/>
                 <w:szCs w:val="28"/>
               </w:rPr>
+              <w:lastRenderedPageBreak/>
               <w:t>Software Developer</w:t>
             </w:r>
             <w:r>
@@ -31756,6 +31823,7 @@
     <w:rsid w:val="001E3DF7"/>
     <w:rsid w:val="002D6D13"/>
     <w:rsid w:val="005D1E14"/>
+    <w:rsid w:val="00620CA6"/>
     <w:rsid w:val="006457AB"/>
     <w:rsid w:val="008C0212"/>
     <w:rsid w:val="009E0364"/>
@@ -32241,16 +32309,9 @@
       <w:color w:val="595959" w:themeColor="text1" w:themeTint="A6"/>
     </w:rPr>
   </w:style>
-  <w:style w:type="paragraph" w:customStyle="1" w:styleId="994143EFBC5B4442838A140A056E000F">
-    <w:name w:val="994143EFBC5B4442838A140A056E000F"/>
-  </w:style>
   <w:style w:type="paragraph" w:customStyle="1" w:styleId="9DBEF8BF9CB34F61B54D6577A5EB2C2C">
     <w:name w:val="9DBEF8BF9CB34F61B54D6577A5EB2C2C"/>
     <w:rsid w:val="00DD7635"/>
-  </w:style>
-  <w:style w:type="paragraph" w:customStyle="1" w:styleId="272493F1A4D64DCB86BE98CF75E2A6DB">
-    <w:name w:val="272493F1A4D64DCB86BE98CF75E2A6DB"/>
-    <w:rsid w:val="00186712"/>
   </w:style>
 </w:styles>
 </file>

</xml_diff>